<commit_message>
change the picture of feedback sequence diagram
</commit_message>
<xml_diff>
--- a/Submission/Group03_Assignment02_P02.docx
+++ b/Submission/Group03_Assignment02_P02.docx
@@ -5,26 +5,26 @@
     <w:bookmarkStart w:id="0" w:name="_Toc416105492" w:displacedByCustomXml="next"/>
     <w:sdt>
       <w:sdtPr>
-        <w:rPr>
-          <w:rFonts w:ascii="Arial" w:hAnsi="Arial" w:cs="Arial"/>
-        </w:rPr>
         <w:id w:val="1587959443"/>
         <w:docPartObj>
           <w:docPartGallery w:val="Cover Pages"/>
           <w:docPartUnique/>
         </w:docPartObj>
       </w:sdtPr>
-      <w:sdtEndPr/>
+      <w:sdtEndPr>
+        <w:rPr>
+          <w:rFonts w:cs="Arial"/>
+          <w:b w:val="0"/>
+          <w:sz w:val="20"/>
+        </w:rPr>
+      </w:sdtEndPr>
       <w:sdtContent>
         <w:p>
           <w:pPr>
-            <w:rPr>
-              <w:rFonts w:ascii="Arial" w:hAnsi="Arial" w:cs="Arial"/>
-            </w:rPr>
+            <w:pStyle w:val="Heading1"/>
           </w:pPr>
           <w:r>
             <w:rPr>
-              <w:rFonts w:ascii="Arial" w:hAnsi="Arial" w:cs="Arial"/>
               <w:noProof/>
             </w:rPr>
             <mc:AlternateContent>
@@ -10445,16 +10445,13 @@
       </w:pPr>
       <w:r>
         <w:rPr>
-          <w:rFonts w:ascii="Arial" w:hAnsi="Arial" w:cs="Arial"/>
-          <w:noProof/>
-          <w:sz w:val="26"/>
-          <w:szCs w:val="26"/>
+          <w:rFonts w:ascii="Arial" w:eastAsiaTheme="minorHAnsi" w:hAnsi="Arial" w:cs="Arial"/>
         </w:rPr>
         <w:drawing>
-          <wp:inline distT="0" distB="0" distL="0" distR="0" wp14:anchorId="74A08905" wp14:editId="4D46D322">
-            <wp:extent cx="5943600" cy="3954145"/>
-            <wp:effectExtent l="0" t="0" r="0" b="8255"/>
-            <wp:docPr id="10" name="Picture 10"/>
+          <wp:inline distT="0" distB="0" distL="0" distR="0" wp14:anchorId="1EEA36F8" wp14:editId="286E5F97">
+            <wp:extent cx="5943600" cy="3797300"/>
+            <wp:effectExtent l="0" t="0" r="0" b="0"/>
+            <wp:docPr id="2" name="Picture 2"/>
             <wp:cNvGraphicFramePr>
               <a:graphicFrameLocks xmlns:a="http://schemas.openxmlformats.org/drawingml/2006/main" noChangeAspect="1"/>
             </wp:cNvGraphicFramePr>
@@ -10474,7 +10471,7 @@
                   <pic:spPr>
                     <a:xfrm>
                       <a:off x="0" y="0"/>
-                      <a:ext cx="5943600" cy="3954145"/>
+                      <a:ext cx="5943600" cy="3797300"/>
                     </a:xfrm>
                     <a:prstGeom prst="rect">
                       <a:avLst/>

</xml_diff>